<commit_message>
Entrega Ajustes Repositorio Finales 5.09
</commit_message>
<xml_diff>
--- a/fuentes/CF1_524500_DU.docx
+++ b/fuentes/CF1_524500_DU.docx
@@ -659,26 +659,7 @@
                 <w:bCs/>
                 <w:noProof/>
               </w:rPr>
-              <w:t>1.</w:t>
-            </w:r>
-            <w:r>
-              <w:rPr>
-                <w:rFonts w:eastAsiaTheme="minorEastAsia"/>
-                <w:noProof/>
-                <w:kern w:val="0"/>
-                <w:sz w:val="22"/>
-                <w:lang w:eastAsia="es-CO"/>
-                <w14:ligatures w14:val="none"/>
-              </w:rPr>
-              <w:tab/>
-            </w:r>
-            <w:r>
-              <w:rPr>
-                <w:rStyle w:val="Hipervnculo"/>
-                <w:bCs/>
-                <w:noProof/>
-              </w:rPr>
-              <w:t>Diseño y moda</w:t>
+              <w:t>1.Diseño y moda</w:t>
             </w:r>
             <w:r>
               <w:rPr>
@@ -733,6 +714,7 @@
         <w:p>
           <w:pPr>
             <w:pStyle w:val="TDC2"/>
+            <w:ind w:left="993"/>
             <w:rPr>
               <w:rFonts w:eastAsiaTheme="minorEastAsia"/>
               <w:kern w:val="0"/>
@@ -746,7 +728,19 @@
               <w:rPr>
                 <w:rStyle w:val="Hipervnculo"/>
               </w:rPr>
-              <w:t>1.1.Fundamentación de moda</w:t>
+              <w:t>1.1.</w:t>
+            </w:r>
+            <w:r>
+              <w:rPr>
+                <w:rStyle w:val="Hipervnculo"/>
+              </w:rPr>
+              <w:t xml:space="preserve"> </w:t>
+            </w:r>
+            <w:r>
+              <w:rPr>
+                <w:rStyle w:val="Hipervnculo"/>
+              </w:rPr>
+              <w:t>Fundamentación de moda</w:t>
             </w:r>
             <w:r>
               <w:rPr>
@@ -794,6 +788,7 @@
         <w:p>
           <w:pPr>
             <w:pStyle w:val="TDC2"/>
+            <w:ind w:left="993"/>
             <w:rPr>
               <w:rFonts w:eastAsiaTheme="minorEastAsia"/>
               <w:kern w:val="0"/>
@@ -855,6 +850,7 @@
         <w:p>
           <w:pPr>
             <w:pStyle w:val="TDC2"/>
+            <w:ind w:left="993"/>
             <w:rPr>
               <w:rFonts w:eastAsiaTheme="minorEastAsia"/>
               <w:kern w:val="0"/>
@@ -916,6 +912,7 @@
         <w:p>
           <w:pPr>
             <w:pStyle w:val="TDC2"/>
+            <w:ind w:left="993"/>
             <w:rPr>
               <w:rFonts w:eastAsiaTheme="minorEastAsia"/>
               <w:kern w:val="0"/>
@@ -977,6 +974,7 @@
         <w:p>
           <w:pPr>
             <w:pStyle w:val="TDC2"/>
+            <w:ind w:left="993"/>
             <w:rPr>
               <w:rFonts w:eastAsiaTheme="minorEastAsia"/>
               <w:kern w:val="0"/>
@@ -1071,25 +1069,7 @@
                 <w:rStyle w:val="Hipervnculo"/>
                 <w:noProof/>
               </w:rPr>
-              <w:t>2.</w:t>
-            </w:r>
-            <w:r>
-              <w:rPr>
-                <w:rFonts w:eastAsiaTheme="minorEastAsia"/>
-                <w:noProof/>
-                <w:kern w:val="0"/>
-                <w:sz w:val="22"/>
-                <w:lang w:eastAsia="es-CO"/>
-                <w14:ligatures w14:val="none"/>
-              </w:rPr>
-              <w:tab/>
-            </w:r>
-            <w:r>
-              <w:rPr>
-                <w:rStyle w:val="Hipervnculo"/>
-                <w:noProof/>
-              </w:rPr>
-              <w:t>Ficha técnica de diseño (</w:t>
+              <w:t>2.Ficha técnica de diseño (</w:t>
             </w:r>
             <w:r>
               <w:rPr>
@@ -1160,6 +1140,7 @@
         <w:p>
           <w:pPr>
             <w:pStyle w:val="TDC2"/>
+            <w:ind w:left="993"/>
             <w:rPr>
               <w:rFonts w:eastAsiaTheme="minorEastAsia"/>
               <w:kern w:val="0"/>
@@ -1221,6 +1202,7 @@
         <w:p>
           <w:pPr>
             <w:pStyle w:val="TDC2"/>
+            <w:ind w:left="993"/>
             <w:rPr>
               <w:rFonts w:eastAsiaTheme="minorEastAsia"/>
               <w:kern w:val="0"/>
@@ -1282,6 +1264,7 @@
         <w:p>
           <w:pPr>
             <w:pStyle w:val="TDC2"/>
+            <w:ind w:left="993"/>
             <w:rPr>
               <w:rFonts w:eastAsiaTheme="minorEastAsia"/>
               <w:kern w:val="0"/>
@@ -1343,6 +1326,7 @@
         <w:p>
           <w:pPr>
             <w:pStyle w:val="TDC2"/>
+            <w:ind w:left="993"/>
             <w:rPr>
               <w:rFonts w:eastAsiaTheme="minorEastAsia"/>
               <w:kern w:val="0"/>
@@ -1404,6 +1388,7 @@
         <w:p>
           <w:pPr>
             <w:pStyle w:val="TDC2"/>
+            <w:ind w:left="993"/>
             <w:rPr>
               <w:rFonts w:eastAsiaTheme="minorEastAsia"/>
               <w:kern w:val="0"/>
@@ -1465,6 +1450,7 @@
         <w:p>
           <w:pPr>
             <w:pStyle w:val="TDC2"/>
+            <w:ind w:left="993"/>
             <w:rPr>
               <w:rFonts w:eastAsiaTheme="minorEastAsia"/>
               <w:kern w:val="0"/>
@@ -1526,6 +1512,7 @@
         <w:p>
           <w:pPr>
             <w:pStyle w:val="TDC2"/>
+            <w:ind w:left="993"/>
             <w:rPr>
               <w:rFonts w:eastAsiaTheme="minorEastAsia"/>
               <w:kern w:val="0"/>
@@ -1587,6 +1574,7 @@
         <w:p>
           <w:pPr>
             <w:pStyle w:val="TDC2"/>
+            <w:ind w:left="993"/>
             <w:rPr>
               <w:rFonts w:eastAsiaTheme="minorEastAsia"/>
               <w:kern w:val="0"/>
@@ -1667,25 +1655,7 @@
                 <w:rStyle w:val="Hipervnculo"/>
                 <w:noProof/>
               </w:rPr>
-              <w:t>3.</w:t>
-            </w:r>
-            <w:r>
-              <w:rPr>
-                <w:rFonts w:eastAsiaTheme="minorEastAsia"/>
-                <w:noProof/>
-                <w:kern w:val="0"/>
-                <w:sz w:val="22"/>
-                <w:lang w:eastAsia="es-CO"/>
-                <w14:ligatures w14:val="none"/>
-              </w:rPr>
-              <w:tab/>
-            </w:r>
-            <w:r>
-              <w:rPr>
-                <w:rStyle w:val="Hipervnculo"/>
-                <w:noProof/>
-              </w:rPr>
-              <w:t>Fundamentación Textil</w:t>
+              <w:t>3.Fundamentación Textil</w:t>
             </w:r>
             <w:r>
               <w:rPr>
@@ -4410,23 +4380,19 @@
       </w:pPr>
       <w:r>
         <w:rPr>
-          <w:i/>
-          <w:iCs/>
-          <w:lang w:eastAsia="es-CO"/>
-        </w:rPr>
-        <w:t>Jeans</w:t>
-      </w:r>
-      <w:r>
-        <w:rPr>
-          <w:lang w:eastAsia="es-CO"/>
-        </w:rPr>
-        <w:t xml:space="preserve"> de tiro bajo, minifaldas, </w:t>
-      </w:r>
-      <w:r>
-        <w:rPr>
-          <w:i/>
-          <w:iCs/>
-          <w:lang w:eastAsia="es-CO"/>
+          <w:rStyle w:val="Extranjerismo"/>
+        </w:rPr>
+        <w:t xml:space="preserve">Jeans </w:t>
+      </w:r>
+      <w:r>
+        <w:rPr>
+          <w:lang w:eastAsia="es-CO"/>
+        </w:rPr>
+        <w:t xml:space="preserve">de tiro bajo, minifaldas, </w:t>
+      </w:r>
+      <w:r>
+        <w:rPr>
+          <w:rStyle w:val="Extranjerismo"/>
         </w:rPr>
         <w:t>shorts</w:t>
       </w:r>
@@ -10119,6 +10085,41 @@
     </w:p>
     <w:p>
       <w:pPr>
+        <w:rPr>
+          <w:lang w:eastAsia="es-CO"/>
+        </w:rPr>
+      </w:pPr>
+    </w:p>
+    <w:p>
+      <w:pPr>
+        <w:rPr>
+          <w:lang w:eastAsia="es-CO"/>
+        </w:rPr>
+      </w:pPr>
+    </w:p>
+    <w:p>
+      <w:pPr>
+        <w:rPr>
+          <w:lang w:eastAsia="es-CO"/>
+        </w:rPr>
+      </w:pPr>
+    </w:p>
+    <w:p>
+      <w:pPr>
+        <w:rPr>
+          <w:lang w:eastAsia="es-CO"/>
+        </w:rPr>
+      </w:pPr>
+    </w:p>
+    <w:p>
+      <w:pPr>
+        <w:rPr>
+          <w:lang w:eastAsia="es-CO"/>
+        </w:rPr>
+      </w:pPr>
+    </w:p>
+    <w:p>
+      <w:pPr>
         <w:ind w:left="708"/>
         <w:rPr>
           <w:b/>
@@ -10135,22 +10136,61 @@
         <w:lastRenderedPageBreak/>
         <w:t>¿Quiénes estudian las tendencias?</w:t>
       </w:r>
-      <w:r>
-        <w:rPr>
-          <w:lang w:eastAsia="es-CO"/>
-        </w:rPr>
-        <w:br/>
-      </w:r>
+    </w:p>
+    <w:p>
+      <w:pPr>
+        <w:numPr>
+          <w:ilvl w:val="0"/>
+          <w:numId w:val="35"/>
+        </w:numPr>
+        <w:rPr>
+          <w:b/>
+          <w:bCs/>
+          <w:lang w:eastAsia="es-CO"/>
+        </w:rPr>
+      </w:pPr>
+      <w:r>
+        <w:rPr>
+          <w:b/>
+          <w:bCs/>
+          <w:lang w:eastAsia="es-CO"/>
+        </w:rPr>
+        <w:t>INEXMODA</w:t>
+      </w:r>
+    </w:p>
+    <w:p>
+      <w:pPr>
+        <w:rPr>
+          <w:rStyle w:val="Hipervnculo"/>
+          <w:lang w:eastAsia="es-CO"/>
+        </w:rPr>
+      </w:pPr>
+      <w:hyperlink r:id="rId30" w:history="1">
+        <w:r>
+          <w:rPr>
+            <w:rStyle w:val="Hipervnculo"/>
+            <w:lang w:eastAsia="es-CO"/>
+          </w:rPr>
+          <w:t>https://www.inexmoda.org.co/</w:t>
+        </w:r>
+      </w:hyperlink>
+    </w:p>
+    <w:p>
+      <w:pPr>
+        <w:rPr>
+          <w:lang w:eastAsia="es-CO"/>
+        </w:rPr>
+      </w:pPr>
       <w:r>
         <w:rPr>
           <w:noProof/>
           <w:lang w:eastAsia="es-CO"/>
         </w:rPr>
         <w:drawing>
-          <wp:inline distT="0" distB="0" distL="0" distR="0" wp14:anchorId="783C60F2" wp14:editId="2F80B8BC">
-            <wp:extent cx="3807460" cy="2538730"/>
-            <wp:effectExtent l="0" t="0" r="2540" b="0"/>
-            <wp:docPr id="46" name="Imagen 46">
+          <wp:inline distT="0" distB="0" distL="0" distR="0" wp14:anchorId="77B2F4F8" wp14:editId="5C5B168F">
+            <wp:extent cx="3172578" cy="2115403"/>
+            <wp:effectExtent l="0" t="0" r="8890" b="0"/>
+            <wp:docPr id="7" name="Imagen 7">
               <a:extLst xmlns:a="http://schemas.openxmlformats.org/drawingml/2006/main">
                 <a:ext uri="{C183D7F6-B498-43B3-948B-1728B52AA6E4}">
                   <adec:decorative xmlns:adec="http://schemas.microsoft.com/office/drawing/2017/decorative" val="1"/>
@@ -10176,7 +10216,7 @@
                     </pic:cNvPicPr>
                   </pic:nvPicPr>
                   <pic:blipFill>
-                    <a:blip r:embed="rId30">
+                    <a:blip r:embed="rId31">
                       <a:extLst>
                         <a:ext uri="{28A0092B-C50C-407E-A947-70E740481C1C}">
                           <a14:useLocalDpi xmlns:a14="http://schemas.microsoft.com/office/drawing/2010/main" val="0"/>
@@ -10191,7 +10231,7 @@
                   <pic:spPr bwMode="auto">
                     <a:xfrm>
                       <a:off x="0" y="0"/>
-                      <a:ext cx="3807460" cy="2538730"/>
+                      <a:ext cx="3204397" cy="2136619"/>
                     </a:xfrm>
                     <a:prstGeom prst="rect">
                       <a:avLst/>
@@ -10212,7 +10252,7 @@
       <w:pPr>
         <w:numPr>
           <w:ilvl w:val="0"/>
-          <w:numId w:val="35"/>
+          <w:numId w:val="36"/>
         </w:numPr>
         <w:rPr>
           <w:b/>
@@ -10226,22 +10266,23 @@
           <w:bCs/>
           <w:lang w:eastAsia="es-CO"/>
         </w:rPr>
-        <w:t>INEXMODA</w:t>
-      </w:r>
-    </w:p>
-    <w:p>
-      <w:pPr>
-        <w:rPr>
-          <w:lang w:eastAsia="es-CO"/>
-        </w:rPr>
-      </w:pPr>
-      <w:hyperlink r:id="rId31" w:history="1">
+        <w:t>PREMIÉRE VISION PARIS</w:t>
+      </w:r>
+    </w:p>
+    <w:p>
+      <w:pPr>
+        <w:rPr>
+          <w:rStyle w:val="Hipervnculo"/>
+          <w:lang w:eastAsia="es-CO"/>
+        </w:rPr>
+      </w:pPr>
+      <w:hyperlink r:id="rId32" w:history="1">
         <w:r>
           <w:rPr>
             <w:rStyle w:val="Hipervnculo"/>
             <w:lang w:eastAsia="es-CO"/>
           </w:rPr>
-          <w:t>https://www.inexmoda.org.co/</w:t>
+          <w:t>https://www.premierevision.com/en/</w:t>
         </w:r>
       </w:hyperlink>
     </w:p>
@@ -10257,10 +10298,10 @@
           <w:lang w:eastAsia="es-CO"/>
         </w:rPr>
         <w:drawing>
-          <wp:inline distT="0" distB="0" distL="0" distR="0" wp14:anchorId="3F6016C8" wp14:editId="783BBFF0">
-            <wp:extent cx="3807460" cy="2538730"/>
-            <wp:effectExtent l="0" t="0" r="2540" b="0"/>
-            <wp:docPr id="45" name="Imagen 45">
+          <wp:inline distT="0" distB="0" distL="0" distR="0" wp14:anchorId="03C03E42" wp14:editId="6029EBBE">
+            <wp:extent cx="3111170" cy="2074459"/>
+            <wp:effectExtent l="0" t="0" r="0" b="2540"/>
+            <wp:docPr id="9" name="Imagen 9">
               <a:extLst xmlns:a="http://schemas.openxmlformats.org/drawingml/2006/main">
                 <a:ext uri="{C183D7F6-B498-43B3-948B-1728B52AA6E4}">
                   <adec:decorative xmlns:adec="http://schemas.microsoft.com/office/drawing/2017/decorative" val="1"/>
@@ -10286,7 +10327,7 @@
                     </pic:cNvPicPr>
                   </pic:nvPicPr>
                   <pic:blipFill>
-                    <a:blip r:embed="rId32">
+                    <a:blip r:embed="rId33">
                       <a:extLst>
                         <a:ext uri="{28A0092B-C50C-407E-A947-70E740481C1C}">
                           <a14:useLocalDpi xmlns:a14="http://schemas.microsoft.com/office/drawing/2010/main" val="0"/>
@@ -10301,7 +10342,7 @@
                   <pic:spPr bwMode="auto">
                     <a:xfrm>
                       <a:off x="0" y="0"/>
-                      <a:ext cx="3807460" cy="2538730"/>
+                      <a:ext cx="3122109" cy="2081753"/>
                     </a:xfrm>
                     <a:prstGeom prst="rect">
                       <a:avLst/>
@@ -10320,9 +10361,30 @@
     </w:p>
     <w:p>
       <w:pPr>
+        <w:rPr>
+          <w:lang w:eastAsia="es-CO"/>
+        </w:rPr>
+      </w:pPr>
+    </w:p>
+    <w:p>
+      <w:pPr>
+        <w:rPr>
+          <w:lang w:eastAsia="es-CO"/>
+        </w:rPr>
+      </w:pPr>
+    </w:p>
+    <w:p>
+      <w:pPr>
+        <w:rPr>
+          <w:lang w:eastAsia="es-CO"/>
+        </w:rPr>
+      </w:pPr>
+    </w:p>
+    <w:p>
+      <w:pPr>
         <w:numPr>
           <w:ilvl w:val="0"/>
-          <w:numId w:val="36"/>
+          <w:numId w:val="37"/>
         </w:numPr>
         <w:rPr>
           <w:b/>
@@ -10336,22 +10398,24 @@
           <w:bCs/>
           <w:lang w:eastAsia="es-CO"/>
         </w:rPr>
-        <w:t>PREMIÉRE VISION PARIS</w:t>
-      </w:r>
-    </w:p>
-    <w:p>
-      <w:pPr>
-        <w:rPr>
-          <w:lang w:eastAsia="es-CO"/>
-        </w:rPr>
-      </w:pPr>
-      <w:hyperlink r:id="rId33" w:history="1">
+        <w:lastRenderedPageBreak/>
+        <w:t>FASHION TRENDSETTER</w:t>
+      </w:r>
+    </w:p>
+    <w:p>
+      <w:pPr>
+        <w:rPr>
+          <w:rStyle w:val="Hipervnculo"/>
+          <w:lang w:eastAsia="es-CO"/>
+        </w:rPr>
+      </w:pPr>
+      <w:hyperlink r:id="rId34" w:history="1">
         <w:r>
           <w:rPr>
             <w:rStyle w:val="Hipervnculo"/>
             <w:lang w:eastAsia="es-CO"/>
           </w:rPr>
-          <w:t>https://www.premierevision.com/en/</w:t>
+          <w:t>https://www.fashiontrendsetter.com/v2/</w:t>
         </w:r>
       </w:hyperlink>
     </w:p>
@@ -10366,12 +10430,11 @@
           <w:noProof/>
           <w:lang w:eastAsia="es-CO"/>
         </w:rPr>
-        <w:lastRenderedPageBreak/>
         <w:drawing>
-          <wp:inline distT="0" distB="0" distL="0" distR="0" wp14:anchorId="6456BBAA" wp14:editId="273F4A82">
-            <wp:extent cx="3807460" cy="2538730"/>
-            <wp:effectExtent l="0" t="0" r="2540" b="0"/>
-            <wp:docPr id="44" name="Imagen 44">
+          <wp:inline distT="0" distB="0" distL="0" distR="0" wp14:anchorId="34C18760" wp14:editId="2E393EFE">
+            <wp:extent cx="2947425" cy="1965278"/>
+            <wp:effectExtent l="0" t="0" r="5715" b="0"/>
+            <wp:docPr id="12" name="Imagen 12">
               <a:extLst xmlns:a="http://schemas.openxmlformats.org/drawingml/2006/main">
                 <a:ext uri="{C183D7F6-B498-43B3-948B-1728B52AA6E4}">
                   <adec:decorative xmlns:adec="http://schemas.microsoft.com/office/drawing/2017/decorative" val="1"/>
@@ -10397,7 +10460,7 @@
                     </pic:cNvPicPr>
                   </pic:nvPicPr>
                   <pic:blipFill>
-                    <a:blip r:embed="rId34">
+                    <a:blip r:embed="rId35">
                       <a:extLst>
                         <a:ext uri="{28A0092B-C50C-407E-A947-70E740481C1C}">
                           <a14:useLocalDpi xmlns:a14="http://schemas.microsoft.com/office/drawing/2010/main" val="0"/>
@@ -10412,7 +10475,7 @@
                   <pic:spPr bwMode="auto">
                     <a:xfrm>
                       <a:off x="0" y="0"/>
-                      <a:ext cx="3807460" cy="2538730"/>
+                      <a:ext cx="2954519" cy="1970008"/>
                     </a:xfrm>
                     <a:prstGeom prst="rect">
                       <a:avLst/>
@@ -10433,7 +10496,7 @@
       <w:pPr>
         <w:numPr>
           <w:ilvl w:val="0"/>
-          <w:numId w:val="37"/>
+          <w:numId w:val="38"/>
         </w:numPr>
         <w:rPr>
           <w:b/>
@@ -10447,22 +10510,23 @@
           <w:bCs/>
           <w:lang w:eastAsia="es-CO"/>
         </w:rPr>
-        <w:t>FASHION TRENDSETTER</w:t>
-      </w:r>
-    </w:p>
-    <w:p>
-      <w:pPr>
-        <w:rPr>
-          <w:lang w:eastAsia="es-CO"/>
-        </w:rPr>
-      </w:pPr>
-      <w:hyperlink r:id="rId35" w:history="1">
+        <w:t>FASHION SNOOP</w:t>
+      </w:r>
+    </w:p>
+    <w:p>
+      <w:pPr>
+        <w:rPr>
+          <w:rStyle w:val="Hipervnculo"/>
+          <w:lang w:eastAsia="es-CO"/>
+        </w:rPr>
+      </w:pPr>
+      <w:hyperlink r:id="rId36" w:history="1">
         <w:r>
           <w:rPr>
             <w:rStyle w:val="Hipervnculo"/>
             <w:lang w:eastAsia="es-CO"/>
           </w:rPr>
-          <w:t>https://www.fashiontrendsetter.com/v2/</w:t>
+          <w:t>https://www.fashionsnoops.com/</w:t>
         </w:r>
       </w:hyperlink>
     </w:p>
@@ -10478,10 +10542,10 @@
           <w:lang w:eastAsia="es-CO"/>
         </w:rPr>
         <w:drawing>
-          <wp:inline distT="0" distB="0" distL="0" distR="0" wp14:anchorId="6E6A4DC2" wp14:editId="421A1B7E">
-            <wp:extent cx="3807460" cy="2538730"/>
-            <wp:effectExtent l="0" t="0" r="2540" b="0"/>
-            <wp:docPr id="43" name="Imagen 43">
+          <wp:inline distT="0" distB="0" distL="0" distR="0" wp14:anchorId="3556404A" wp14:editId="2AC59257">
+            <wp:extent cx="2947424" cy="1965277"/>
+            <wp:effectExtent l="0" t="0" r="5715" b="0"/>
+            <wp:docPr id="15" name="Imagen 15">
               <a:extLst xmlns:a="http://schemas.openxmlformats.org/drawingml/2006/main">
                 <a:ext uri="{C183D7F6-B498-43B3-948B-1728B52AA6E4}">
                   <adec:decorative xmlns:adec="http://schemas.microsoft.com/office/drawing/2017/decorative" val="1"/>
@@ -10507,7 +10571,7 @@
                     </pic:cNvPicPr>
                   </pic:nvPicPr>
                   <pic:blipFill>
-                    <a:blip r:embed="rId36">
+                    <a:blip r:embed="rId37">
                       <a:extLst>
                         <a:ext uri="{28A0092B-C50C-407E-A947-70E740481C1C}">
                           <a14:useLocalDpi xmlns:a14="http://schemas.microsoft.com/office/drawing/2010/main" val="0"/>
@@ -10522,7 +10586,7 @@
                   <pic:spPr bwMode="auto">
                     <a:xfrm>
                       <a:off x="0" y="0"/>
-                      <a:ext cx="3807460" cy="2538730"/>
+                      <a:ext cx="2958651" cy="1972763"/>
                     </a:xfrm>
                     <a:prstGeom prst="rect">
                       <a:avLst/>
@@ -10541,9 +10605,44 @@
     </w:p>
     <w:p>
       <w:pPr>
+        <w:rPr>
+          <w:lang w:eastAsia="es-CO"/>
+        </w:rPr>
+      </w:pPr>
+    </w:p>
+    <w:p>
+      <w:pPr>
+        <w:rPr>
+          <w:lang w:eastAsia="es-CO"/>
+        </w:rPr>
+      </w:pPr>
+    </w:p>
+    <w:p>
+      <w:pPr>
+        <w:rPr>
+          <w:lang w:eastAsia="es-CO"/>
+        </w:rPr>
+      </w:pPr>
+    </w:p>
+    <w:p>
+      <w:pPr>
+        <w:rPr>
+          <w:lang w:eastAsia="es-CO"/>
+        </w:rPr>
+      </w:pPr>
+    </w:p>
+    <w:p>
+      <w:pPr>
+        <w:rPr>
+          <w:lang w:eastAsia="es-CO"/>
+        </w:rPr>
+      </w:pPr>
+    </w:p>
+    <w:p>
+      <w:pPr>
         <w:numPr>
           <w:ilvl w:val="0"/>
-          <w:numId w:val="38"/>
+          <w:numId w:val="39"/>
         </w:numPr>
         <w:rPr>
           <w:b/>
@@ -10557,22 +10656,24 @@
           <w:bCs/>
           <w:lang w:eastAsia="es-CO"/>
         </w:rPr>
-        <w:t>FASHION SNOOP</w:t>
-      </w:r>
-    </w:p>
-    <w:p>
-      <w:pPr>
-        <w:rPr>
-          <w:lang w:eastAsia="es-CO"/>
-        </w:rPr>
-      </w:pPr>
-      <w:hyperlink r:id="rId37" w:history="1">
+        <w:lastRenderedPageBreak/>
+        <w:t>WGSN</w:t>
+      </w:r>
+    </w:p>
+    <w:p>
+      <w:pPr>
+        <w:rPr>
+          <w:rStyle w:val="Hipervnculo"/>
+          <w:lang w:eastAsia="es-CO"/>
+        </w:rPr>
+      </w:pPr>
+      <w:hyperlink r:id="rId38" w:history="1">
         <w:r>
           <w:rPr>
             <w:rStyle w:val="Hipervnculo"/>
             <w:lang w:eastAsia="es-CO"/>
           </w:rPr>
-          <w:t>https://www.fashionsnoops.com/</w:t>
+          <w:t>https://www.wgsn.com/es/wgsn/</w:t>
         </w:r>
       </w:hyperlink>
     </w:p>
@@ -10587,12 +10688,11 @@
           <w:noProof/>
           <w:lang w:eastAsia="es-CO"/>
         </w:rPr>
-        <w:lastRenderedPageBreak/>
         <w:drawing>
-          <wp:inline distT="0" distB="0" distL="0" distR="0" wp14:anchorId="7F3605FB" wp14:editId="7E9D8870">
-            <wp:extent cx="3807460" cy="2538730"/>
-            <wp:effectExtent l="0" t="0" r="2540" b="0"/>
-            <wp:docPr id="42" name="Imagen 42">
+          <wp:inline distT="0" distB="0" distL="0" distR="0" wp14:anchorId="03F8D90C" wp14:editId="77F916C2">
+            <wp:extent cx="3131640" cy="2088108"/>
+            <wp:effectExtent l="0" t="0" r="0" b="7620"/>
+            <wp:docPr id="17" name="Imagen 17">
               <a:extLst xmlns:a="http://schemas.openxmlformats.org/drawingml/2006/main">
                 <a:ext uri="{C183D7F6-B498-43B3-948B-1728B52AA6E4}">
                   <adec:decorative xmlns:adec="http://schemas.microsoft.com/office/drawing/2017/decorative" val="1"/>
@@ -10618,7 +10718,7 @@
                     </pic:cNvPicPr>
                   </pic:nvPicPr>
                   <pic:blipFill>
-                    <a:blip r:embed="rId38">
+                    <a:blip r:embed="rId39">
                       <a:extLst>
                         <a:ext uri="{28A0092B-C50C-407E-A947-70E740481C1C}">
                           <a14:useLocalDpi xmlns:a14="http://schemas.microsoft.com/office/drawing/2010/main" val="0"/>
@@ -10633,7 +10733,7 @@
                   <pic:spPr bwMode="auto">
                     <a:xfrm>
                       <a:off x="0" y="0"/>
-                      <a:ext cx="3807460" cy="2538730"/>
+                      <a:ext cx="3137382" cy="2091937"/>
                     </a:xfrm>
                     <a:prstGeom prst="rect">
                       <a:avLst/>
@@ -10654,7 +10754,7 @@
       <w:pPr>
         <w:numPr>
           <w:ilvl w:val="0"/>
-          <w:numId w:val="39"/>
+          <w:numId w:val="40"/>
         </w:numPr>
         <w:rPr>
           <w:b/>
@@ -10668,22 +10768,23 @@
           <w:bCs/>
           <w:lang w:eastAsia="es-CO"/>
         </w:rPr>
-        <w:t>WGSN</w:t>
-      </w:r>
-    </w:p>
-    <w:p>
-      <w:pPr>
-        <w:rPr>
-          <w:lang w:eastAsia="es-CO"/>
-        </w:rPr>
-      </w:pPr>
-      <w:hyperlink r:id="rId39" w:history="1">
+        <w:t>PECLERS PARIS</w:t>
+      </w:r>
+    </w:p>
+    <w:p>
+      <w:pPr>
+        <w:rPr>
+          <w:rStyle w:val="Hipervnculo"/>
+          <w:lang w:eastAsia="es-CO"/>
+        </w:rPr>
+      </w:pPr>
+      <w:hyperlink r:id="rId40" w:history="1">
         <w:r>
           <w:rPr>
             <w:rStyle w:val="Hipervnculo"/>
             <w:lang w:eastAsia="es-CO"/>
           </w:rPr>
-          <w:t>https://www.wgsn.com/es/wgsn/</w:t>
+          <w:t>https://www.peclersparis.com/fr/</w:t>
         </w:r>
       </w:hyperlink>
     </w:p>
@@ -10699,10 +10800,10 @@
           <w:lang w:eastAsia="es-CO"/>
         </w:rPr>
         <w:drawing>
-          <wp:inline distT="0" distB="0" distL="0" distR="0" wp14:anchorId="56906DC9" wp14:editId="7C881E74">
-            <wp:extent cx="3807460" cy="2538730"/>
-            <wp:effectExtent l="0" t="0" r="2540" b="0"/>
-            <wp:docPr id="41" name="Imagen 41">
+          <wp:inline distT="0" distB="0" distL="0" distR="0" wp14:anchorId="5CCF5D91" wp14:editId="7729ED69">
+            <wp:extent cx="3131185" cy="2087805"/>
+            <wp:effectExtent l="0" t="0" r="0" b="8255"/>
+            <wp:docPr id="18" name="Imagen 18">
               <a:extLst xmlns:a="http://schemas.openxmlformats.org/drawingml/2006/main">
                 <a:ext uri="{C183D7F6-B498-43B3-948B-1728B52AA6E4}">
                   <adec:decorative xmlns:adec="http://schemas.microsoft.com/office/drawing/2017/decorative" val="1"/>
@@ -10728,7 +10829,7 @@
                     </pic:cNvPicPr>
                   </pic:nvPicPr>
                   <pic:blipFill>
-                    <a:blip r:embed="rId40">
+                    <a:blip r:embed="rId41">
                       <a:extLst>
                         <a:ext uri="{28A0092B-C50C-407E-A947-70E740481C1C}">
                           <a14:useLocalDpi xmlns:a14="http://schemas.microsoft.com/office/drawing/2010/main" val="0"/>
@@ -10743,7 +10844,7 @@
                   <pic:spPr bwMode="auto">
                     <a:xfrm>
                       <a:off x="0" y="0"/>
-                      <a:ext cx="3807460" cy="2538730"/>
+                      <a:ext cx="3139046" cy="2093046"/>
                     </a:xfrm>
                     <a:prstGeom prst="rect">
                       <a:avLst/>
@@ -10762,43 +10863,6 @@
     </w:p>
     <w:p>
       <w:pPr>
-        <w:numPr>
-          <w:ilvl w:val="0"/>
-          <w:numId w:val="40"/>
-        </w:numPr>
-        <w:rPr>
-          <w:b/>
-          <w:bCs/>
-          <w:lang w:eastAsia="es-CO"/>
-        </w:rPr>
-      </w:pPr>
-      <w:r>
-        <w:rPr>
-          <w:b/>
-          <w:bCs/>
-          <w:lang w:eastAsia="es-CO"/>
-        </w:rPr>
-        <w:t>PECLERS PARIS</w:t>
-      </w:r>
-    </w:p>
-    <w:p>
-      <w:pPr>
-        <w:rPr>
-          <w:lang w:eastAsia="es-CO"/>
-        </w:rPr>
-      </w:pPr>
-      <w:hyperlink r:id="rId41" w:history="1">
-        <w:r>
-          <w:rPr>
-            <w:rStyle w:val="Hipervnculo"/>
-            <w:lang w:eastAsia="es-CO"/>
-          </w:rPr>
-          <w:t>https://www.peclersparis.com/fr/</w:t>
-        </w:r>
-      </w:hyperlink>
-    </w:p>
-    <w:p>
-      <w:pPr>
         <w:pStyle w:val="Prrafodelista"/>
         <w:numPr>
           <w:ilvl w:val="0"/>
@@ -10840,92 +10904,92 @@
           <w:bCs/>
           <w:lang w:eastAsia="es-CO"/>
         </w:rPr>
+        <w:t>Estaciones: </w:t>
+      </w:r>
+      <w:r>
+        <w:rPr>
+          <w:lang w:eastAsia="es-CO"/>
+        </w:rPr>
+        <w:t>las tendencias se basan en las estaciones de primavera (</w:t>
+      </w:r>
+      <w:r>
+        <w:rPr>
+          <w:rStyle w:val="Extranjerismo"/>
+        </w:rPr>
+        <w:t>Spring</w:t>
+      </w:r>
+      <w:r>
+        <w:rPr>
+          <w:lang w:eastAsia="es-CO"/>
+        </w:rPr>
+        <w:t>), verano (</w:t>
+      </w:r>
+      <w:r>
+        <w:rPr>
+          <w:rStyle w:val="Extranjerismo"/>
+        </w:rPr>
+        <w:t>Summer</w:t>
+      </w:r>
+      <w:r>
+        <w:rPr>
+          <w:lang w:eastAsia="es-CO"/>
+        </w:rPr>
+        <w:t>), otoño (</w:t>
+      </w:r>
+      <w:r>
+        <w:rPr>
+          <w:rStyle w:val="Extranjerismo"/>
+        </w:rPr>
+        <w:t>Autumn</w:t>
+      </w:r>
+      <w:r>
+        <w:rPr>
+          <w:lang w:eastAsia="es-CO"/>
+        </w:rPr>
+        <w:t>) e invierno (</w:t>
+      </w:r>
+      <w:r>
+        <w:rPr>
+          <w:rStyle w:val="Extranjerismo"/>
+        </w:rPr>
+        <w:t>Winter</w:t>
+      </w:r>
+      <w:r>
+        <w:rPr>
+          <w:lang w:eastAsia="es-CO"/>
+        </w:rPr>
+        <w:t>).</w:t>
+      </w:r>
+    </w:p>
+    <w:p>
+      <w:pPr>
+        <w:rPr>
+          <w:b/>
+          <w:bCs/>
+          <w:lang w:eastAsia="es-CO"/>
+        </w:rPr>
+      </w:pPr>
+      <w:r>
+        <w:rPr>
+          <w:b/>
+          <w:bCs/>
+          <w:lang w:eastAsia="es-CO"/>
+        </w:rPr>
+        <w:t>Tendencias</w:t>
+      </w:r>
+    </w:p>
+    <w:p>
+      <w:pPr>
+        <w:rPr>
+          <w:rStyle w:val="Hipervnculo"/>
+          <w:lang w:eastAsia="es-CO"/>
+        </w:rPr>
+      </w:pPr>
+      <w:r>
+        <w:rPr>
+          <w:lang w:eastAsia="es-CO"/>
+        </w:rPr>
         <w:lastRenderedPageBreak/>
-        <w:t>Estaciones: </w:t>
-      </w:r>
-      <w:r>
-        <w:rPr>
-          <w:lang w:eastAsia="es-CO"/>
-        </w:rPr>
-        <w:t>las tendencias se basan en las estaciones de primavera (</w:t>
-      </w:r>
-      <w:r>
-        <w:rPr>
-          <w:rStyle w:val="Extranjerismo"/>
-        </w:rPr>
-        <w:t>Spring</w:t>
-      </w:r>
-      <w:r>
-        <w:rPr>
-          <w:lang w:eastAsia="es-CO"/>
-        </w:rPr>
-        <w:t>), verano (</w:t>
-      </w:r>
-      <w:r>
-        <w:rPr>
-          <w:rStyle w:val="Extranjerismo"/>
-        </w:rPr>
-        <w:t>Summer</w:t>
-      </w:r>
-      <w:r>
-        <w:rPr>
-          <w:lang w:eastAsia="es-CO"/>
-        </w:rPr>
-        <w:t>), otoño (</w:t>
-      </w:r>
-      <w:r>
-        <w:rPr>
-          <w:rStyle w:val="Extranjerismo"/>
-        </w:rPr>
-        <w:t>Autumn</w:t>
-      </w:r>
-      <w:r>
-        <w:rPr>
-          <w:lang w:eastAsia="es-CO"/>
-        </w:rPr>
-        <w:t>) e invierno (</w:t>
-      </w:r>
-      <w:r>
-        <w:rPr>
-          <w:rStyle w:val="Extranjerismo"/>
-        </w:rPr>
-        <w:t>Winter</w:t>
-      </w:r>
-      <w:r>
-        <w:rPr>
-          <w:lang w:eastAsia="es-CO"/>
-        </w:rPr>
-        <w:t>).</w:t>
-      </w:r>
-    </w:p>
-    <w:p>
-      <w:pPr>
-        <w:rPr>
-          <w:b/>
-          <w:bCs/>
-          <w:lang w:eastAsia="es-CO"/>
-        </w:rPr>
-      </w:pPr>
-      <w:r>
-        <w:rPr>
-          <w:b/>
-          <w:bCs/>
-          <w:lang w:eastAsia="es-CO"/>
-        </w:rPr>
-        <w:t>Tendencias</w:t>
-      </w:r>
-    </w:p>
-    <w:p>
-      <w:pPr>
-        <w:rPr>
-          <w:rStyle w:val="Hipervnculo"/>
-          <w:lang w:eastAsia="es-CO"/>
-        </w:rPr>
-      </w:pPr>
-      <w:r>
-        <w:rPr>
-          <w:lang w:eastAsia="es-CO"/>
-        </w:rPr>
         <w:t>Revisa el siguiente video que puede resultar útil para aprender más sobre el entorno de las tendencias.</w:t>
       </w:r>
       <w:r>
@@ -11093,14 +11157,14 @@
               <w:rPr>
                 <w:lang w:eastAsia="es-CO"/>
               </w:rPr>
-              <w:t xml:space="preserve">Una tendencia se refiere a una inclinación o disposición, ya sea tangible o intangible, que un grupo, comunidad o sociedad manifiesta hacia un elemento o conjunto de elementos. Esta inclinación puede originar preferencias en diversas áreas e incluso generar la adopción de ideas y corrientes que emergen de la sociedad. Las </w:t>
+              <w:t xml:space="preserve">Una tendencia se refiere a una inclinación o disposición, ya sea tangible o intangible, que un grupo, comunidad o sociedad manifiesta hacia un elemento o conjunto de elementos. Esta inclinación puede originar preferencias en diversas áreas e incluso generar la adopción de ideas y corrientes que emergen de la sociedad. Las tendencias surgen de múltiples factores y se reflejan en el sistema de la moda, funcionando como una respuesta a fenómenos cargados de simbolismo en el vestuario, lo que provoca la masificación de dicha tendencia en el sector de la moda. </w:t>
             </w:r>
             <w:r>
               <w:rPr>
                 <w:lang w:eastAsia="es-CO"/>
               </w:rPr>
               <w:lastRenderedPageBreak/>
-              <w:t>tendencias surgen de múltiples factores y se reflejan en el sistema de la moda, funcionando como una respuesta a fenómenos cargados de simbolismo en el vestuario, lo que provoca la masificación de dicha tendencia en el sector de la moda. Las tendencias están estrechamente ligadas a los estilos de los consumidores, por lo que es fundamental entenderlas para comprender su aplicabilidad en el sector. Las tendencias de moda nacen de varios aspectos y sucesos, que son adoptados por la moda para su expresión en el vestuario. Estas pueden tener su origen en macrotendencias, las pasarelas de grandes diseñadores, el análisis del consumidor, o los referentes influyentes en la sociedad, como personajes seguidos por millones de personas. Las tendencias no son impuestas arbitrariamente, sino que nacen de un contexto histórico, social, cultural, político, religioso y lingüístico, es decir, son una construcción colectiva de la sociedad y reflejan su evolución y demandas. Sus principales características incluyen el ritmo y la forma en que se alternan dinámicas, conceptos y sentimientos que conforman la tendencia, así como la variedad de información que complementa su concepto. Además, la diversificación permite que las tendencias se manifiesten en diferentes contextos y sus conceptos se adapten a diversas historias. La tecnología y los medios son cruciales para revelar la información sobre las tendencias y facilitar su implementación.</w:t>
+              <w:t>Las tendencias están estrechamente ligadas a los estilos de los consumidores, por lo que es fundamental entenderlas para comprender su aplicabilidad en el sector. Las tendencias de moda nacen de varios aspectos y sucesos, que son adoptados por la moda para su expresión en el vestuario. Estas pueden tener su origen en macrotendencias, las pasarelas de grandes diseñadores, el análisis del consumidor, o los referentes influyentes en la sociedad, como personajes seguidos por millones de personas. Las tendencias no son impuestas arbitrariamente, sino que nacen de un contexto histórico, social, cultural, político, religioso y lingüístico, es decir, son una construcción colectiva de la sociedad y reflejan su evolución y demandas. Sus principales características incluyen el ritmo y la forma en que se alternan dinámicas, conceptos y sentimientos que conforman la tendencia, así como la variedad de información que complementa su concepto. Además, la diversificación permite que las tendencias se manifiesten en diferentes contextos y sus conceptos se adapten a diversas historias. La tecnología y los medios son cruciales para revelar la información sobre las tendencias y facilitar su implementación.</w:t>
             </w:r>
           </w:p>
         </w:tc>
@@ -11147,6 +11211,8 @@
         <w:t xml:space="preserve"> son tableros creativos que permiten visualizar y conceptualizar ideas para el desarrollo de productos o servicios, consiste en recolectar imágenes que muestran lo que se quiere expresar, esta es una forma implementada en las áreas de diseño para dar a conocer las ideas de una manera mucho más dinámica.</w:t>
       </w:r>
     </w:p>
+    <w:p/>
+    <w:p/>
     <w:p>
       <w:pPr>
         <w:pStyle w:val="Prrafodelista"/>
@@ -11492,6 +11558,24 @@
     <w:p>
       <w:pPr>
         <w:pStyle w:val="Prrafodelista"/>
+        <w:ind w:left="1069" w:firstLine="0"/>
+        <w:rPr>
+          <w:lang w:eastAsia="es-CO"/>
+        </w:rPr>
+      </w:pPr>
+    </w:p>
+    <w:p>
+      <w:pPr>
+        <w:pStyle w:val="Prrafodelista"/>
+        <w:ind w:left="1069" w:firstLine="0"/>
+        <w:rPr>
+          <w:lang w:eastAsia="es-CO"/>
+        </w:rPr>
+      </w:pPr>
+    </w:p>
+    <w:p>
+      <w:pPr>
+        <w:pStyle w:val="Prrafodelista"/>
         <w:ind w:left="709" w:firstLine="0"/>
         <w:rPr>
           <w:b/>
@@ -11505,6 +11589,7 @@
           <w:bCs/>
           <w:lang w:eastAsia="es-CO"/>
         </w:rPr>
+        <w:lastRenderedPageBreak/>
         <w:t>Cuadro metamórfico</w:t>
       </w:r>
     </w:p>
@@ -11535,7 +11620,6 @@
         <w:rPr>
           <w:lang w:eastAsia="es-CO"/>
         </w:rPr>
-        <w:lastRenderedPageBreak/>
         <w:t>Es una metodología de diseño que permite mostrar fácilmente un concepto definido y que se vea reflejado armónicamente en los productos realizados. Metodología tomada del diseño industrial.</w:t>
       </w:r>
     </w:p>
@@ -11823,6 +11907,7 @@
           <w:b/>
           <w:bCs/>
         </w:rPr>
+        <w:lastRenderedPageBreak/>
         <w:t>Moodboard</w:t>
       </w:r>
       <w:proofErr w:type="spellEnd"/>
@@ -11883,7 +11968,6 @@
       </w:pPr>
       <w:bookmarkStart w:id="7" w:name="_Toc176336410"/>
       <w:r>
-        <w:lastRenderedPageBreak/>
         <w:t>Ficha técnica de diseño (</w:t>
       </w:r>
       <w:r>
@@ -11996,27 +12080,6 @@
         </w:rPr>
         <w:t>Es toda aquella figura que está compuesta por dos dimensiones, ancho y largo. El cuadrado, el triángulo, el rectángulo, el círculo, no tienen profundidad, son formas que cuando se trazan no involucran ningún tipo de volumen en su diseño.</w:t>
       </w:r>
-    </w:p>
-    <w:p>
-      <w:pPr>
-        <w:rPr>
-          <w:lang w:eastAsia="es-CO"/>
-        </w:rPr>
-      </w:pPr>
-    </w:p>
-    <w:p>
-      <w:pPr>
-        <w:rPr>
-          <w:lang w:eastAsia="es-CO"/>
-        </w:rPr>
-      </w:pPr>
-    </w:p>
-    <w:p>
-      <w:pPr>
-        <w:rPr>
-          <w:lang w:eastAsia="es-CO"/>
-        </w:rPr>
-      </w:pPr>
     </w:p>
     <w:p>
       <w:pPr>
@@ -17114,6 +17177,13 @@
     </w:p>
     <w:p>
       <w:pPr>
+        <w:rPr>
+          <w:lang w:eastAsia="es-CO"/>
+        </w:rPr>
+      </w:pPr>
+    </w:p>
+    <w:p>
+      <w:pPr>
         <w:pStyle w:val="Prrafodelista"/>
         <w:numPr>
           <w:ilvl w:val="0"/>
@@ -17127,6 +17197,7 @@
         <w:rPr>
           <w:lang w:eastAsia="es-CO"/>
         </w:rPr>
+        <w:lastRenderedPageBreak/>
         <w:t xml:space="preserve">​​​Arder. </w:t>
       </w:r>
     </w:p>
@@ -17145,7 +17216,6 @@
         <w:rPr>
           <w:lang w:eastAsia="es-CO"/>
         </w:rPr>
-        <w:lastRenderedPageBreak/>
         <w:t xml:space="preserve">El olor desprendido. </w:t>
       </w:r>
     </w:p>
@@ -17469,6 +17539,7 @@
         <w:rPr>
           <w:lang w:val="es-ES" w:eastAsia="es-CO"/>
         </w:rPr>
+        <w:lastRenderedPageBreak/>
         <w:t>Verificar si aparentemente hay diferencias entre ellos con respecto al brillo, a la torsión o al color.</w:t>
       </w:r>
       <w:r>
@@ -17493,7 +17564,6 @@
         <w:rPr>
           <w:lang w:val="es-ES" w:eastAsia="es-CO"/>
         </w:rPr>
-        <w:lastRenderedPageBreak/>
         <w:t>Separar los hilos, si hay diferencias evidentes entre ellos, esto indica que puede haber dos o más fibras en la muestra.</w:t>
       </w:r>
       <w:r>
@@ -17695,15 +17765,6 @@
         </w:rPr>
         <w:t xml:space="preserve">Analizar el olor que se desprende durante la combustión. Comprobar si el olor es a papel quemado, a pelo quemado, a vinagre, a apio cocido, a cera fundida, dulzón, aromático o desagradable. </w:t>
       </w:r>
-    </w:p>
-    <w:p>
-      <w:pPr>
-        <w:pStyle w:val="Prrafodelista"/>
-        <w:ind w:left="1429" w:firstLine="0"/>
-        <w:rPr>
-          <w:lang w:eastAsia="es-CO"/>
-        </w:rPr>
-      </w:pPr>
     </w:p>
     <w:p>
       <w:pPr>
@@ -24532,44 +24593,95 @@
       </w:r>
       <w:bookmarkEnd w:id="26"/>
     </w:p>
-    <w:p>
-      <w:pPr>
-        <w:jc w:val="center"/>
-        <w:rPr>
-          <w:b/>
-          <w:bCs/>
-          <w:lang w:val="es-419" w:eastAsia="es-CO"/>
-        </w:rPr>
-      </w:pPr>
-      <w:r>
-        <w:rPr>
-          <w:b/>
-          <w:bCs/>
-          <w:lang w:val="es-419" w:eastAsia="es-CO"/>
-        </w:rPr>
-        <w:t>ECOSISTEMA DE RECURSOS EDUCATIVOS DIGITALES</w:t>
-      </w:r>
-    </w:p>
     <w:tbl>
       <w:tblPr>
-        <w:tblStyle w:val="Tablaconcuadrcula"/>
-        <w:tblW w:w="0" w:type="auto"/>
+        <w:tblStyle w:val="SENA"/>
+        <w:tblW w:w="9684" w:type="dxa"/>
+        <w:tblLayout w:type="fixed"/>
         <w:tblLook w:val="04A0" w:firstRow="1" w:lastRow="0" w:firstColumn="1" w:lastColumn="0" w:noHBand="0" w:noVBand="1"/>
       </w:tblPr>
       <w:tblGrid>
-        <w:gridCol w:w="3320"/>
-        <w:gridCol w:w="3321"/>
-        <w:gridCol w:w="3321"/>
+        <w:gridCol w:w="2724"/>
+        <w:gridCol w:w="3139"/>
+        <w:gridCol w:w="3821"/>
       </w:tblGrid>
       <w:tr>
+        <w:trPr>
+          <w:cnfStyle w:val="100000000000" w:firstRow="1" w:lastRow="0" w:firstColumn="0" w:lastColumn="0" w:oddVBand="0" w:evenVBand="0" w:oddHBand="0" w:evenHBand="0" w:firstRowFirstColumn="0" w:firstRowLastColumn="0" w:lastRowFirstColumn="0" w:lastRowLastColumn="0"/>
+          <w:cantSplit/>
+          <w:trHeight w:val="737"/>
+          <w:tblHeader/>
+        </w:trPr>
         <w:tc>
           <w:tcPr>
-            <w:tcW w:w="3320" w:type="dxa"/>
+            <w:tcW w:w="2724" w:type="dxa"/>
+          </w:tcPr>
+          <w:p>
+            <w:pPr>
+              <w:ind w:firstLine="0"/>
+              <w:rPr>
+                <w:lang w:val="es-419" w:eastAsia="es-CO"/>
+              </w:rPr>
+            </w:pPr>
+            <w:r>
+              <w:rPr>
+                <w:lang w:val="es-419" w:eastAsia="es-CO"/>
+              </w:rPr>
+              <w:t>Nombre</w:t>
+            </w:r>
+          </w:p>
+        </w:tc>
+        <w:tc>
+          <w:tcPr>
+            <w:tcW w:w="3139" w:type="dxa"/>
+          </w:tcPr>
+          <w:p>
+            <w:pPr>
+              <w:ind w:firstLine="0"/>
+              <w:rPr>
+                <w:lang w:val="es-419" w:eastAsia="es-CO"/>
+              </w:rPr>
+            </w:pPr>
+            <w:r>
+              <w:rPr>
+                <w:lang w:val="es-419" w:eastAsia="es-CO"/>
+              </w:rPr>
+              <w:t>Cargo</w:t>
+            </w:r>
+          </w:p>
+        </w:tc>
+        <w:tc>
+          <w:tcPr>
+            <w:tcW w:w="3821" w:type="dxa"/>
+          </w:tcPr>
+          <w:p>
+            <w:pPr>
+              <w:ind w:firstLine="0"/>
+              <w:rPr>
+                <w:lang w:val="es-419" w:eastAsia="es-CO"/>
+              </w:rPr>
+            </w:pPr>
+            <w:r>
+              <w:rPr>
+                <w:lang w:val="es-419" w:eastAsia="es-CO"/>
+              </w:rPr>
+              <w:t>Regional y Centro de Formación</w:t>
+            </w:r>
+          </w:p>
+        </w:tc>
+      </w:tr>
+      <w:tr>
+        <w:trPr>
+          <w:cnfStyle w:val="000000100000" w:firstRow="0" w:lastRow="0" w:firstColumn="0" w:lastColumn="0" w:oddVBand="0" w:evenVBand="0" w:oddHBand="1" w:evenHBand="0" w:firstRowFirstColumn="0" w:firstRowLastColumn="0" w:lastRowFirstColumn="0" w:lastRowLastColumn="0"/>
+          <w:trHeight w:val="852"/>
+        </w:trPr>
+        <w:tc>
+          <w:tcPr>
+            <w:tcW w:w="2724" w:type="dxa"/>
           </w:tcPr>
           <w:p>
             <w:pPr>
               <w:pStyle w:val="TextoTablas"/>
-              <w:jc w:val="center"/>
             </w:pPr>
             <w:proofErr w:type="spellStart"/>
             <w:r>
@@ -24583,26 +24695,30 @@
         </w:tc>
         <w:tc>
           <w:tcPr>
-            <w:tcW w:w="3321" w:type="dxa"/>
+            <w:tcW w:w="3139" w:type="dxa"/>
           </w:tcPr>
           <w:p>
             <w:pPr>
               <w:pStyle w:val="TextoTablas"/>
-              <w:jc w:val="center"/>
             </w:pPr>
             <w:r>
-              <w:t>Responsable del Ecosistema</w:t>
+              <w:t xml:space="preserve">Responsable del </w:t>
+            </w:r>
+            <w:r>
+              <w:t>e</w:t>
+            </w:r>
+            <w:r>
+              <w:t>cosistema</w:t>
             </w:r>
           </w:p>
         </w:tc>
         <w:tc>
           <w:tcPr>
-            <w:tcW w:w="3321" w:type="dxa"/>
+            <w:tcW w:w="3821" w:type="dxa"/>
           </w:tcPr>
           <w:p>
             <w:pPr>
               <w:pStyle w:val="TextoTablas"/>
-              <w:jc w:val="center"/>
             </w:pPr>
             <w:r>
               <w:t>Dirección General</w:t>
@@ -24611,14 +24727,16 @@
         </w:tc>
       </w:tr>
       <w:tr>
+        <w:trPr>
+          <w:trHeight w:val="852"/>
+        </w:trPr>
         <w:tc>
           <w:tcPr>
-            <w:tcW w:w="3320" w:type="dxa"/>
+            <w:tcW w:w="2724" w:type="dxa"/>
           </w:tcPr>
           <w:p>
             <w:pPr>
               <w:pStyle w:val="TextoTablas"/>
-              <w:jc w:val="center"/>
             </w:pPr>
             <w:r>
               <w:t>Claudia Johanna Gómez Pérez</w:t>
@@ -24627,26 +24745,24 @@
         </w:tc>
         <w:tc>
           <w:tcPr>
-            <w:tcW w:w="3321" w:type="dxa"/>
+            <w:tcW w:w="3139" w:type="dxa"/>
           </w:tcPr>
           <w:p>
             <w:pPr>
               <w:pStyle w:val="TextoTablas"/>
-              <w:jc w:val="center"/>
             </w:pPr>
             <w:r>
-              <w:t>Responsable de Línea de Producción</w:t>
+              <w:t>Responsable de línea de producción</w:t>
             </w:r>
           </w:p>
         </w:tc>
         <w:tc>
           <w:tcPr>
-            <w:tcW w:w="3321" w:type="dxa"/>
+            <w:tcW w:w="3821" w:type="dxa"/>
           </w:tcPr>
           <w:p>
             <w:pPr>
               <w:pStyle w:val="TextoTablas"/>
-              <w:jc w:val="center"/>
             </w:pPr>
             <w:r>
               <w:t>Regional Santander - Centro Agroturístico</w:t>
@@ -24654,28 +24770,18 @@
           </w:p>
         </w:tc>
       </w:tr>
-    </w:tbl>
-    <w:tbl>
-      <w:tblPr>
-        <w:tblStyle w:val="Tablaconcuadrcula"/>
-        <w:tblpPr w:leftFromText="141" w:rightFromText="141" w:vertAnchor="text" w:horzAnchor="margin" w:tblpY="1229"/>
-        <w:tblW w:w="0" w:type="auto"/>
-        <w:tblLook w:val="04A0" w:firstRow="1" w:lastRow="0" w:firstColumn="1" w:lastColumn="0" w:noHBand="0" w:noVBand="1"/>
-      </w:tblPr>
-      <w:tblGrid>
-        <w:gridCol w:w="3320"/>
-        <w:gridCol w:w="3321"/>
-        <w:gridCol w:w="3321"/>
-      </w:tblGrid>
       <w:tr>
+        <w:trPr>
+          <w:cnfStyle w:val="000000100000" w:firstRow="0" w:lastRow="0" w:firstColumn="0" w:lastColumn="0" w:oddVBand="0" w:evenVBand="0" w:oddHBand="1" w:evenHBand="0" w:firstRowFirstColumn="0" w:firstRowLastColumn="0" w:lastRowFirstColumn="0" w:lastRowLastColumn="0"/>
+          <w:trHeight w:val="852"/>
+        </w:trPr>
         <w:tc>
           <w:tcPr>
-            <w:tcW w:w="3320" w:type="dxa"/>
+            <w:tcW w:w="2724" w:type="dxa"/>
           </w:tcPr>
           <w:p>
             <w:pPr>
               <w:pStyle w:val="TextoTablas"/>
-              <w:jc w:val="center"/>
             </w:pPr>
             <w:r>
               <w:t>Lizeth Maritza Rodríguez Beltrán</w:t>
@@ -24684,18 +24790,17 @@
         </w:tc>
         <w:tc>
           <w:tcPr>
-            <w:tcW w:w="3321" w:type="dxa"/>
+            <w:tcW w:w="3139" w:type="dxa"/>
           </w:tcPr>
           <w:p>
             <w:pPr>
               <w:pStyle w:val="TextoTablas"/>
-              <w:jc w:val="center"/>
             </w:pPr>
             <w:r>
               <w:t xml:space="preserve">Experta </w:t>
             </w:r>
             <w:r>
-              <w:t>T</w:t>
+              <w:t>t</w:t>
             </w:r>
             <w:r>
               <w:t>emática</w:t>
@@ -24704,12 +24809,11 @@
         </w:tc>
         <w:tc>
           <w:tcPr>
-            <w:tcW w:w="3321" w:type="dxa"/>
+            <w:tcW w:w="3821" w:type="dxa"/>
           </w:tcPr>
           <w:p>
             <w:pPr>
               <w:pStyle w:val="TextoTablas"/>
-              <w:jc w:val="center"/>
             </w:pPr>
             <w:r>
               <w:t>Centro de Manufactura en Textil y Cuero - Regional Distrito Capital</w:t>
@@ -24718,14 +24822,16 @@
         </w:tc>
       </w:tr>
       <w:tr>
+        <w:trPr>
+          <w:trHeight w:val="852"/>
+        </w:trPr>
         <w:tc>
           <w:tcPr>
-            <w:tcW w:w="3320" w:type="dxa"/>
+            <w:tcW w:w="2724" w:type="dxa"/>
           </w:tcPr>
           <w:p>
             <w:pPr>
               <w:pStyle w:val="TextoTablas"/>
-              <w:jc w:val="center"/>
             </w:pPr>
             <w:r>
               <w:t>Adriana Lozano Zapata</w:t>
@@ -24734,18 +24840,17 @@
         </w:tc>
         <w:tc>
           <w:tcPr>
-            <w:tcW w:w="3321" w:type="dxa"/>
+            <w:tcW w:w="3139" w:type="dxa"/>
           </w:tcPr>
           <w:p>
             <w:pPr>
               <w:pStyle w:val="TextoTablas"/>
-              <w:jc w:val="center"/>
             </w:pPr>
             <w:r>
               <w:t xml:space="preserve">Correctora de </w:t>
             </w:r>
             <w:r>
-              <w:t>E</w:t>
+              <w:t>e</w:t>
             </w:r>
             <w:r>
               <w:t>stilo</w:t>
@@ -24754,12 +24859,11 @@
         </w:tc>
         <w:tc>
           <w:tcPr>
-            <w:tcW w:w="3321" w:type="dxa"/>
+            <w:tcW w:w="3821" w:type="dxa"/>
           </w:tcPr>
           <w:p>
             <w:pPr>
               <w:pStyle w:val="TextoTablas"/>
-              <w:jc w:val="center"/>
             </w:pPr>
             <w:r>
               <w:t>Distrito Capital – Centro para La Industria de la Comunicación Gráfica</w:t>
@@ -24768,14 +24872,17 @@
         </w:tc>
       </w:tr>
       <w:tr>
+        <w:trPr>
+          <w:cnfStyle w:val="000000100000" w:firstRow="0" w:lastRow="0" w:firstColumn="0" w:lastColumn="0" w:oddVBand="0" w:evenVBand="0" w:oddHBand="1" w:evenHBand="0" w:firstRowFirstColumn="0" w:firstRowLastColumn="0" w:lastRowFirstColumn="0" w:lastRowLastColumn="0"/>
+          <w:trHeight w:val="852"/>
+        </w:trPr>
         <w:tc>
           <w:tcPr>
-            <w:tcW w:w="3320" w:type="dxa"/>
+            <w:tcW w:w="2724" w:type="dxa"/>
           </w:tcPr>
           <w:p>
             <w:pPr>
               <w:pStyle w:val="TextoTablas"/>
-              <w:jc w:val="center"/>
             </w:pPr>
             <w:r>
               <w:t>Natalia Andrea Bueno Pizarro</w:t>
@@ -24784,18 +24891,17 @@
         </w:tc>
         <w:tc>
           <w:tcPr>
-            <w:tcW w:w="3321" w:type="dxa"/>
+            <w:tcW w:w="3139" w:type="dxa"/>
           </w:tcPr>
           <w:p>
             <w:pPr>
               <w:pStyle w:val="TextoTablas"/>
-              <w:jc w:val="center"/>
             </w:pPr>
             <w:r>
               <w:t xml:space="preserve">Diseñadora </w:t>
             </w:r>
             <w:r>
-              <w:t>I</w:t>
+              <w:t>i</w:t>
             </w:r>
             <w:r>
               <w:t>nstruccional</w:t>
@@ -24804,12 +24910,11 @@
         </w:tc>
         <w:tc>
           <w:tcPr>
-            <w:tcW w:w="3321" w:type="dxa"/>
+            <w:tcW w:w="3821" w:type="dxa"/>
           </w:tcPr>
           <w:p>
             <w:pPr>
               <w:pStyle w:val="TextoTablas"/>
-              <w:jc w:val="center"/>
             </w:pPr>
             <w:r>
               <w:t>Distrito Capital – Centro para La Industria de la Comunicación Gráfica</w:t>
@@ -24818,14 +24923,16 @@
         </w:tc>
       </w:tr>
       <w:tr>
+        <w:trPr>
+          <w:trHeight w:val="852"/>
+        </w:trPr>
         <w:tc>
           <w:tcPr>
-            <w:tcW w:w="3320" w:type="dxa"/>
+            <w:tcW w:w="2724" w:type="dxa"/>
           </w:tcPr>
           <w:p>
             <w:pPr>
               <w:pStyle w:val="TextoTablas"/>
-              <w:jc w:val="center"/>
             </w:pPr>
             <w:r>
               <w:t>Sandra Paola Morales Páez</w:t>
@@ -24834,18 +24941,17 @@
         </w:tc>
         <w:tc>
           <w:tcPr>
-            <w:tcW w:w="3321" w:type="dxa"/>
+            <w:tcW w:w="3139" w:type="dxa"/>
           </w:tcPr>
           <w:p>
             <w:pPr>
               <w:pStyle w:val="TextoTablas"/>
-              <w:jc w:val="center"/>
             </w:pPr>
             <w:r>
               <w:t xml:space="preserve">Evaluadora </w:t>
             </w:r>
             <w:r>
-              <w:t>I</w:t>
+              <w:t>i</w:t>
             </w:r>
             <w:r>
               <w:t>nstruccional</w:t>
@@ -24854,12 +24960,11 @@
         </w:tc>
         <w:tc>
           <w:tcPr>
-            <w:tcW w:w="3321" w:type="dxa"/>
+            <w:tcW w:w="3821" w:type="dxa"/>
           </w:tcPr>
           <w:p>
             <w:pPr>
               <w:pStyle w:val="TextoTablas"/>
-              <w:jc w:val="center"/>
             </w:pPr>
             <w:r>
               <w:t>Regional Santander - Centro Agroturístico</w:t>
@@ -24867,86 +24972,18 @@
           </w:p>
         </w:tc>
       </w:tr>
-    </w:tbl>
-    <w:p>
-      <w:pPr>
-        <w:jc w:val="center"/>
-        <w:rPr>
-          <w:b/>
-          <w:bCs/>
-          <w:lang w:val="es-419" w:eastAsia="es-CO"/>
-        </w:rPr>
-      </w:pPr>
-    </w:p>
-    <w:p>
-      <w:pPr>
-        <w:jc w:val="center"/>
-        <w:rPr>
-          <w:b/>
-          <w:bCs/>
-          <w:lang w:val="es-419" w:eastAsia="es-CO"/>
-        </w:rPr>
-      </w:pPr>
-      <w:r>
-        <w:rPr>
-          <w:b/>
-          <w:bCs/>
-          <w:lang w:val="es-419" w:eastAsia="es-CO"/>
-        </w:rPr>
-        <w:t>CONTENIDO INSTRUCCIONAL</w:t>
-      </w:r>
-    </w:p>
-    <w:p>
-      <w:pPr>
-        <w:ind w:firstLine="0"/>
-        <w:rPr>
-          <w:b/>
-          <w:bCs/>
-          <w:lang w:val="es-419" w:eastAsia="es-CO"/>
-        </w:rPr>
-      </w:pPr>
-    </w:p>
-    <w:p>
-      <w:pPr>
-        <w:ind w:firstLine="0"/>
-        <w:jc w:val="center"/>
-        <w:rPr>
-          <w:b/>
-          <w:bCs/>
-          <w:lang w:val="es-419" w:eastAsia="es-CO"/>
-        </w:rPr>
-      </w:pPr>
-      <w:r>
-        <w:rPr>
-          <w:b/>
-          <w:bCs/>
-          <w:lang w:val="es-419" w:eastAsia="es-CO"/>
-        </w:rPr>
-        <w:t>DISEÑO Y DESARROLLO DE RECURSOS EDUCATIVOS DIGITALES</w:t>
-      </w:r>
-    </w:p>
-    <w:tbl>
-      <w:tblPr>
-        <w:tblStyle w:val="Tablaconcuadrcula"/>
-        <w:tblpPr w:leftFromText="141" w:rightFromText="141" w:vertAnchor="text" w:horzAnchor="margin" w:tblpY="140"/>
-        <w:tblW w:w="0" w:type="auto"/>
-        <w:tblLook w:val="04A0" w:firstRow="1" w:lastRow="0" w:firstColumn="1" w:lastColumn="0" w:noHBand="0" w:noVBand="1"/>
-      </w:tblPr>
-      <w:tblGrid>
-        <w:gridCol w:w="3320"/>
-        <w:gridCol w:w="3321"/>
-        <w:gridCol w:w="3321"/>
-      </w:tblGrid>
       <w:tr>
+        <w:trPr>
+          <w:cnfStyle w:val="000000100000" w:firstRow="0" w:lastRow="0" w:firstColumn="0" w:lastColumn="0" w:oddVBand="0" w:evenVBand="0" w:oddHBand="1" w:evenHBand="0" w:firstRowFirstColumn="0" w:firstRowLastColumn="0" w:lastRowFirstColumn="0" w:lastRowLastColumn="0"/>
+          <w:trHeight w:val="852"/>
+        </w:trPr>
         <w:tc>
           <w:tcPr>
-            <w:tcW w:w="3320" w:type="dxa"/>
-            <w:shd w:val="clear" w:color="auto" w:fill="auto"/>
+            <w:tcW w:w="2724" w:type="dxa"/>
           </w:tcPr>
           <w:p>
             <w:pPr>
               <w:pStyle w:val="TextoTablas"/>
-              <w:jc w:val="center"/>
             </w:pPr>
             <w:proofErr w:type="spellStart"/>
             <w:r>
@@ -24968,28 +25005,30 @@
         </w:tc>
         <w:tc>
           <w:tcPr>
-            <w:tcW w:w="3321" w:type="dxa"/>
-            <w:shd w:val="clear" w:color="auto" w:fill="auto"/>
+            <w:tcW w:w="3139" w:type="dxa"/>
           </w:tcPr>
           <w:p>
             <w:pPr>
               <w:pStyle w:val="TextoTablas"/>
-              <w:jc w:val="center"/>
             </w:pPr>
             <w:r>
-              <w:t>Diseñador Web</w:t>
+              <w:t xml:space="preserve">Diseñador </w:t>
+            </w:r>
+            <w:r>
+              <w:t>w</w:t>
+            </w:r>
+            <w:r>
+              <w:t>eb</w:t>
             </w:r>
           </w:p>
         </w:tc>
         <w:tc>
           <w:tcPr>
-            <w:tcW w:w="3321" w:type="dxa"/>
-            <w:shd w:val="clear" w:color="auto" w:fill="auto"/>
+            <w:tcW w:w="3821" w:type="dxa"/>
           </w:tcPr>
           <w:p>
             <w:pPr>
               <w:pStyle w:val="TextoTablas"/>
-              <w:jc w:val="center"/>
             </w:pPr>
             <w:r>
               <w:t>Regional Santander - Centro Agroturístico</w:t>
@@ -24998,15 +25037,16 @@
         </w:tc>
       </w:tr>
       <w:tr>
+        <w:trPr>
+          <w:trHeight w:val="852"/>
+        </w:trPr>
         <w:tc>
           <w:tcPr>
-            <w:tcW w:w="3320" w:type="dxa"/>
-            <w:shd w:val="clear" w:color="auto" w:fill="auto"/>
+            <w:tcW w:w="2724" w:type="dxa"/>
           </w:tcPr>
           <w:p>
             <w:pPr>
               <w:pStyle w:val="TextoTablas"/>
-              <w:jc w:val="center"/>
             </w:pPr>
             <w:r>
               <w:t>Marcos Yamid Rubiano Avellaneda</w:t>
@@ -25015,28 +25055,30 @@
         </w:tc>
         <w:tc>
           <w:tcPr>
-            <w:tcW w:w="3321" w:type="dxa"/>
-            <w:shd w:val="clear" w:color="auto" w:fill="auto"/>
+            <w:tcW w:w="3139" w:type="dxa"/>
           </w:tcPr>
           <w:p>
             <w:pPr>
               <w:pStyle w:val="TextoTablas"/>
-              <w:jc w:val="center"/>
             </w:pPr>
             <w:r>
-              <w:t>Diseñador Web</w:t>
+              <w:t xml:space="preserve">Diseñador </w:t>
+            </w:r>
+            <w:r>
+              <w:t>w</w:t>
+            </w:r>
+            <w:r>
+              <w:t>eb</w:t>
             </w:r>
           </w:p>
         </w:tc>
         <w:tc>
           <w:tcPr>
-            <w:tcW w:w="3321" w:type="dxa"/>
-            <w:shd w:val="clear" w:color="auto" w:fill="auto"/>
+            <w:tcW w:w="3821" w:type="dxa"/>
           </w:tcPr>
           <w:p>
             <w:pPr>
               <w:pStyle w:val="TextoTablas"/>
-              <w:jc w:val="center"/>
             </w:pPr>
             <w:r>
               <w:t>Regional Santander - Centro Agroturístico</w:t>
@@ -25045,15 +25087,17 @@
         </w:tc>
       </w:tr>
       <w:tr>
+        <w:trPr>
+          <w:cnfStyle w:val="000000100000" w:firstRow="0" w:lastRow="0" w:firstColumn="0" w:lastColumn="0" w:oddVBand="0" w:evenVBand="0" w:oddHBand="1" w:evenHBand="0" w:firstRowFirstColumn="0" w:firstRowLastColumn="0" w:lastRowFirstColumn="0" w:lastRowLastColumn="0"/>
+          <w:trHeight w:val="852"/>
+        </w:trPr>
         <w:tc>
           <w:tcPr>
-            <w:tcW w:w="3320" w:type="dxa"/>
-            <w:shd w:val="clear" w:color="auto" w:fill="auto"/>
+            <w:tcW w:w="2724" w:type="dxa"/>
           </w:tcPr>
           <w:p>
             <w:pPr>
               <w:pStyle w:val="TextoTablas"/>
-              <w:jc w:val="center"/>
             </w:pPr>
             <w:proofErr w:type="spellStart"/>
             <w:r>
@@ -25067,54 +25111,51 @@
         </w:tc>
         <w:tc>
           <w:tcPr>
-            <w:tcW w:w="3321" w:type="dxa"/>
-            <w:shd w:val="clear" w:color="auto" w:fill="auto"/>
+            <w:tcW w:w="3139" w:type="dxa"/>
           </w:tcPr>
           <w:p>
             <w:pPr>
               <w:pStyle w:val="TextoTablas"/>
-              <w:jc w:val="center"/>
             </w:pPr>
             <w:r>
               <w:t xml:space="preserve">Desarrolladora </w:t>
             </w:r>
             <w:r>
               <w:rPr>
-                <w:i/>
-                <w:iCs/>
-              </w:rPr>
-              <w:t>Full-</w:t>
-            </w:r>
-            <w:proofErr w:type="spellStart"/>
-            <w:r>
-              <w:rPr>
-                <w:i/>
-                <w:iCs/>
-              </w:rPr>
-              <w:t>Stack</w:t>
-            </w:r>
-            <w:proofErr w:type="spellEnd"/>
-            <w:r>
-              <w:rPr>
-                <w:i/>
-                <w:iCs/>
-              </w:rPr>
-              <w:t xml:space="preserve"> </w:t>
+                <w:rStyle w:val="Extranjerismo"/>
+              </w:rPr>
+              <w:t>f</w:t>
             </w:r>
             <w:r>
-              <w:t>Junior</w:t>
+              <w:rPr>
+                <w:rStyle w:val="Extranjerismo"/>
+              </w:rPr>
+              <w:t>ull-</w:t>
+            </w:r>
+            <w:r>
+              <w:rPr>
+                <w:rStyle w:val="Extranjerismo"/>
+              </w:rPr>
+              <w:t>s</w:t>
+            </w:r>
+            <w:r>
+              <w:rPr>
+                <w:rStyle w:val="Extranjerismo"/>
+              </w:rPr>
+              <w:t>tack</w:t>
+            </w:r>
+            <w:r>
+              <w:t xml:space="preserve"> Junior</w:t>
             </w:r>
           </w:p>
         </w:tc>
         <w:tc>
           <w:tcPr>
-            <w:tcW w:w="3321" w:type="dxa"/>
-            <w:shd w:val="clear" w:color="auto" w:fill="auto"/>
+            <w:tcW w:w="3821" w:type="dxa"/>
           </w:tcPr>
           <w:p>
             <w:pPr>
               <w:pStyle w:val="TextoTablas"/>
-              <w:jc w:val="center"/>
             </w:pPr>
             <w:r>
               <w:t>Regional Santander - Centro Agroturístico</w:t>
@@ -25123,43 +25164,48 @@
         </w:tc>
       </w:tr>
       <w:tr>
+        <w:trPr>
+          <w:trHeight w:val="852"/>
+        </w:trPr>
         <w:tc>
           <w:tcPr>
-            <w:tcW w:w="3320" w:type="dxa"/>
+            <w:tcW w:w="2724" w:type="dxa"/>
           </w:tcPr>
           <w:p>
             <w:pPr>
               <w:pStyle w:val="TextoTablas"/>
-              <w:jc w:val="center"/>
             </w:pPr>
             <w:r>
-              <w:lastRenderedPageBreak/>
               <w:t>María Alejandra Vera Briceño</w:t>
             </w:r>
           </w:p>
         </w:tc>
         <w:tc>
           <w:tcPr>
-            <w:tcW w:w="3321" w:type="dxa"/>
+            <w:tcW w:w="3139" w:type="dxa"/>
           </w:tcPr>
           <w:p>
             <w:pPr>
               <w:pStyle w:val="TextoTablas"/>
-              <w:jc w:val="center"/>
             </w:pPr>
             <w:r>
-              <w:t>Animadora y Productora Multimedia</w:t>
+              <w:t xml:space="preserve">Animadora y Productora </w:t>
+            </w:r>
+            <w:r>
+              <w:t>m</w:t>
+            </w:r>
+            <w:r>
+              <w:t>ultimedia</w:t>
             </w:r>
           </w:p>
         </w:tc>
         <w:tc>
           <w:tcPr>
-            <w:tcW w:w="3321" w:type="dxa"/>
+            <w:tcW w:w="3821" w:type="dxa"/>
           </w:tcPr>
           <w:p>
             <w:pPr>
               <w:pStyle w:val="TextoTablas"/>
-              <w:jc w:val="center"/>
             </w:pPr>
             <w:r>
               <w:t>Regional Santander - Centro Agroturístico</w:t>
@@ -25167,55 +25213,18 @@
           </w:p>
         </w:tc>
       </w:tr>
-    </w:tbl>
-    <w:p>
-      <w:pPr>
-        <w:jc w:val="center"/>
-        <w:rPr>
-          <w:b/>
-          <w:bCs/>
-          <w:lang w:val="es-419" w:eastAsia="es-CO"/>
-        </w:rPr>
-      </w:pPr>
-    </w:p>
-    <w:p>
-      <w:pPr>
-        <w:jc w:val="center"/>
-        <w:rPr>
-          <w:b/>
-          <w:bCs/>
-          <w:lang w:val="es-419" w:eastAsia="es-CO"/>
-        </w:rPr>
-      </w:pPr>
-      <w:r>
-        <w:rPr>
-          <w:b/>
-          <w:bCs/>
-          <w:lang w:val="es-419" w:eastAsia="es-CO"/>
-        </w:rPr>
-        <w:t>VALIDACIÓN RECURSO EDUCATIVO DIGITAL</w:t>
-      </w:r>
-    </w:p>
-    <w:tbl>
-      <w:tblPr>
-        <w:tblStyle w:val="Tablaconcuadrcula"/>
-        <w:tblW w:w="0" w:type="auto"/>
-        <w:tblLook w:val="04A0" w:firstRow="1" w:lastRow="0" w:firstColumn="1" w:lastColumn="0" w:noHBand="0" w:noVBand="1"/>
-      </w:tblPr>
-      <w:tblGrid>
-        <w:gridCol w:w="3320"/>
-        <w:gridCol w:w="3321"/>
-        <w:gridCol w:w="3321"/>
-      </w:tblGrid>
       <w:tr>
+        <w:trPr>
+          <w:cnfStyle w:val="000000100000" w:firstRow="0" w:lastRow="0" w:firstColumn="0" w:lastColumn="0" w:oddVBand="0" w:evenVBand="0" w:oddHBand="1" w:evenHBand="0" w:firstRowFirstColumn="0" w:firstRowLastColumn="0" w:lastRowFirstColumn="0" w:lastRowLastColumn="0"/>
+          <w:trHeight w:val="852"/>
+        </w:trPr>
         <w:tc>
           <w:tcPr>
-            <w:tcW w:w="3320" w:type="dxa"/>
+            <w:tcW w:w="2724" w:type="dxa"/>
           </w:tcPr>
           <w:p>
             <w:pPr>
               <w:pStyle w:val="TextoTablas"/>
-              <w:jc w:val="center"/>
             </w:pPr>
             <w:r>
               <w:t xml:space="preserve">Laura Paola </w:t>
@@ -25232,26 +25241,42 @@
         </w:tc>
         <w:tc>
           <w:tcPr>
-            <w:tcW w:w="3321" w:type="dxa"/>
+            <w:tcW w:w="3139" w:type="dxa"/>
           </w:tcPr>
           <w:p>
             <w:pPr>
               <w:pStyle w:val="TextoTablas"/>
-              <w:jc w:val="center"/>
             </w:pPr>
             <w:r>
-              <w:t>Validadora de Recursos Educativos Digitales</w:t>
+              <w:t xml:space="preserve">Validadora de </w:t>
+            </w:r>
+            <w:r>
+              <w:t>r</w:t>
+            </w:r>
+            <w:r>
+              <w:t xml:space="preserve">ecursos </w:t>
+            </w:r>
+            <w:r>
+              <w:t>e</w:t>
+            </w:r>
+            <w:r>
+              <w:t xml:space="preserve">ducativos </w:t>
+            </w:r>
+            <w:r>
+              <w:t>d</w:t>
+            </w:r>
+            <w:r>
+              <w:t>igitales</w:t>
             </w:r>
           </w:p>
         </w:tc>
         <w:tc>
           <w:tcPr>
-            <w:tcW w:w="3321" w:type="dxa"/>
+            <w:tcW w:w="3821" w:type="dxa"/>
           </w:tcPr>
           <w:p>
             <w:pPr>
               <w:pStyle w:val="TextoTablas"/>
-              <w:jc w:val="center"/>
             </w:pPr>
             <w:r>
               <w:t>Regional Santander - Centro Agroturístico</w:t>
@@ -25260,14 +25285,16 @@
         </w:tc>
       </w:tr>
       <w:tr>
+        <w:trPr>
+          <w:trHeight w:val="852"/>
+        </w:trPr>
         <w:tc>
           <w:tcPr>
-            <w:tcW w:w="3320" w:type="dxa"/>
+            <w:tcW w:w="2724" w:type="dxa"/>
           </w:tcPr>
           <w:p>
             <w:pPr>
               <w:pStyle w:val="TextoTablas"/>
-              <w:jc w:val="center"/>
             </w:pPr>
             <w:r>
               <w:t>Erika Fernanda Mejía Pinzón</w:t>
@@ -25276,30 +25303,29 @@
         </w:tc>
         <w:tc>
           <w:tcPr>
-            <w:tcW w:w="3321" w:type="dxa"/>
+            <w:tcW w:w="3139" w:type="dxa"/>
           </w:tcPr>
           <w:p>
             <w:pPr>
               <w:pStyle w:val="TextoTablas"/>
-              <w:jc w:val="center"/>
             </w:pPr>
             <w:r>
               <w:t xml:space="preserve">Evaluadora para </w:t>
             </w:r>
             <w:r>
-              <w:t>C</w:t>
+              <w:t>c</w:t>
             </w:r>
             <w:r>
               <w:t xml:space="preserve">ontenidos </w:t>
             </w:r>
             <w:r>
-              <w:t>I</w:t>
+              <w:t>i</w:t>
             </w:r>
             <w:r>
               <w:t xml:space="preserve">nclusivos y </w:t>
             </w:r>
             <w:r>
-              <w:t>A</w:t>
+              <w:t>a</w:t>
             </w:r>
             <w:r>
               <w:t>ccesibles</w:t>
@@ -25308,12 +25334,11 @@
         </w:tc>
         <w:tc>
           <w:tcPr>
-            <w:tcW w:w="3321" w:type="dxa"/>
+            <w:tcW w:w="3821" w:type="dxa"/>
           </w:tcPr>
           <w:p>
             <w:pPr>
               <w:pStyle w:val="TextoTablas"/>
-              <w:jc w:val="center"/>
             </w:pPr>
             <w:r>
               <w:t>Regional Santander - Centro Agroturístico</w:t>
@@ -25324,16 +25349,7 @@
     </w:tbl>
     <w:p>
       <w:pPr>
-        <w:rPr>
-          <w:lang w:val="es-419" w:eastAsia="es-CO"/>
-        </w:rPr>
-      </w:pPr>
-    </w:p>
-    <w:p>
-      <w:pPr>
-        <w:rPr>
-          <w:lang w:val="es-419" w:eastAsia="es-CO"/>
-        </w:rPr>
+        <w:pStyle w:val="TextoTablas"/>
       </w:pPr>
     </w:p>
     <w:sectPr>
@@ -41318,30 +41334,6 @@
 </file>
 
 <file path=customXml/item1.xml><?xml version="1.0" encoding="utf-8"?>
-<?mso-contentType ?>
-<FormTemplates xmlns="http://schemas.microsoft.com/sharepoint/v3/contenttype/forms">
-  <Display>DocumentLibraryForm</Display>
-  <Edit>DocumentLibraryForm</Edit>
-  <New>DocumentLibraryForm</New>
-</FormTemplates>
-</file>
-
-<file path=customXml/item2.xml><?xml version="1.0" encoding="utf-8"?>
-<p:properties xmlns:p="http://schemas.microsoft.com/office/2006/metadata/properties" xmlns:xsi="http://www.w3.org/2001/XMLSchema-instance" xmlns:pc="http://schemas.microsoft.com/office/infopath/2007/PartnerControls">
-  <documentManagement>
-    <TaxCatchAll xmlns="cb45339b-ced9-4d0d-8f64-77573914d53b" xsi:nil="true"/>
-    <lcf76f155ced4ddcb4097134ff3c332f xmlns="43a3ca16-9c26-4813-b83f-4aec9927b43f">
-      <Terms xmlns="http://schemas.microsoft.com/office/infopath/2007/PartnerControls"/>
-    </lcf76f155ced4ddcb4097134ff3c332f>
-  </documentManagement>
-</p:properties>
-</file>
-
-<file path=customXml/item3.xml><?xml version="1.0" encoding="utf-8"?>
-<b:Sources xmlns:b="http://schemas.openxmlformats.org/officeDocument/2006/bibliography" xmlns="http://schemas.openxmlformats.org/officeDocument/2006/bibliography" SelectedStyle="\APASixthEditionOfficeOnline.xsl" StyleName="APA" Version="6"/>
-</file>
-
-<file path=customXml/item4.xml><?xml version="1.0" encoding="utf-8"?>
 <ct:contentTypeSchema xmlns:ct="http://schemas.microsoft.com/office/2006/metadata/contentType" xmlns:ma="http://schemas.microsoft.com/office/2006/metadata/properties/metaAttributes" ct:_="" ma:_="" ma:contentTypeName="Documento" ma:contentTypeID="0x01010049282E1EDBE9234EA9E6D38F720E265F" ma:contentTypeVersion="15" ma:contentTypeDescription="Crear nuevo documento." ma:contentTypeScope="" ma:versionID="b31c7aa9eaf043a08b87120b3c4916e3">
   <xsd:schema xmlns:xsd="http://www.w3.org/2001/XMLSchema" xmlns:xs="http://www.w3.org/2001/XMLSchema" xmlns:p="http://schemas.microsoft.com/office/2006/metadata/properties" xmlns:ns2="cb45339b-ced9-4d0d-8f64-77573914d53b" xmlns:ns3="43a3ca16-9c26-4813-b83f-4aec9927b43f" targetNamespace="http://schemas.microsoft.com/office/2006/metadata/properties" ma:root="true" ma:fieldsID="3533d065b04d75c457075bc55f1f5315" ns2:_="" ns3:_="">
     <xsd:import namespace="cb45339b-ced9-4d0d-8f64-77573914d53b"/>
@@ -41576,34 +41568,31 @@
 </ct:contentTypeSchema>
 </file>
 
-<file path=customXml/itemProps1.xml><?xml version="1.0" encoding="utf-8"?>
-<ds:datastoreItem xmlns:ds="http://schemas.openxmlformats.org/officeDocument/2006/customXml" ds:itemID="{D00A4A46-BDBD-48AC-87B9-2BA42D9CC06F}">
-  <ds:schemaRefs>
-    <ds:schemaRef ds:uri="http://schemas.microsoft.com/sharepoint/v3/contenttype/forms"/>
-  </ds:schemaRefs>
-</ds:datastoreItem>
+<file path=customXml/item2.xml><?xml version="1.0" encoding="utf-8"?>
+<b:Sources xmlns:b="http://schemas.openxmlformats.org/officeDocument/2006/bibliography" xmlns="http://schemas.openxmlformats.org/officeDocument/2006/bibliography" SelectedStyle="\APASixthEditionOfficeOnline.xsl" StyleName="APA" Version="6"/>
 </file>
 
-<file path=customXml/itemProps2.xml><?xml version="1.0" encoding="utf-8"?>
-<ds:datastoreItem xmlns:ds="http://schemas.openxmlformats.org/officeDocument/2006/customXml" ds:itemID="{26259216-AD86-464A-AEAD-95B1F9E17392}">
-  <ds:schemaRefs>
-    <ds:schemaRef ds:uri="http://schemas.microsoft.com/office/2006/metadata/properties"/>
-    <ds:schemaRef ds:uri="http://schemas.microsoft.com/office/infopath/2007/PartnerControls"/>
-    <ds:schemaRef ds:uri="cb45339b-ced9-4d0d-8f64-77573914d53b"/>
-    <ds:schemaRef ds:uri="43a3ca16-9c26-4813-b83f-4aec9927b43f"/>
-  </ds:schemaRefs>
-</ds:datastoreItem>
+<file path=customXml/item3.xml><?xml version="1.0" encoding="utf-8"?>
+<p:properties xmlns:p="http://schemas.microsoft.com/office/2006/metadata/properties" xmlns:xsi="http://www.w3.org/2001/XMLSchema-instance" xmlns:pc="http://schemas.microsoft.com/office/infopath/2007/PartnerControls">
+  <documentManagement>
+    <TaxCatchAll xmlns="cb45339b-ced9-4d0d-8f64-77573914d53b" xsi:nil="true"/>
+    <lcf76f155ced4ddcb4097134ff3c332f xmlns="43a3ca16-9c26-4813-b83f-4aec9927b43f">
+      <Terms xmlns="http://schemas.microsoft.com/office/infopath/2007/PartnerControls"/>
+    </lcf76f155ced4ddcb4097134ff3c332f>
+  </documentManagement>
+</p:properties>
 </file>
 
-<file path=customXml/itemProps3.xml><?xml version="1.0" encoding="utf-8"?>
-<ds:datastoreItem xmlns:ds="http://schemas.openxmlformats.org/officeDocument/2006/customXml" ds:itemID="{A9F2CEBA-C824-4C86-81A8-E32CBD0EB92D}">
-  <ds:schemaRefs>
-    <ds:schemaRef ds:uri="http://schemas.openxmlformats.org/officeDocument/2006/bibliography"/>
-  </ds:schemaRefs>
-</ds:datastoreItem>
+<file path=customXml/item4.xml><?xml version="1.0" encoding="utf-8"?>
+<?mso-contentType ?>
+<FormTemplates xmlns="http://schemas.microsoft.com/sharepoint/v3/contenttype/forms">
+  <Display>DocumentLibraryForm</Display>
+  <Edit>DocumentLibraryForm</Edit>
+  <New>DocumentLibraryForm</New>
+</FormTemplates>
 </file>
 
-<file path=customXml/itemProps4.xml><?xml version="1.0" encoding="utf-8"?>
+<file path=customXml/itemProps1.xml><?xml version="1.0" encoding="utf-8"?>
 <ds:datastoreItem xmlns:ds="http://schemas.openxmlformats.org/officeDocument/2006/customXml" ds:itemID="{0BC4A0A4-89EA-4C0C-9011-C1B351E892BC}">
   <ds:schemaRefs>
     <ds:schemaRef ds:uri="http://schemas.microsoft.com/office/2006/metadata/contentType"/>
@@ -41620,4 +41609,31 @@
     <ds:schemaRef ds:uri="http://schemas.microsoft.com/internal/obd"/>
   </ds:schemaRefs>
 </ds:datastoreItem>
+</file>
+
+<file path=customXml/itemProps2.xml><?xml version="1.0" encoding="utf-8"?>
+<ds:datastoreItem xmlns:ds="http://schemas.openxmlformats.org/officeDocument/2006/customXml" ds:itemID="{A9F2CEBA-C824-4C86-81A8-E32CBD0EB92D}">
+  <ds:schemaRefs>
+    <ds:schemaRef ds:uri="http://schemas.openxmlformats.org/officeDocument/2006/bibliography"/>
+  </ds:schemaRefs>
+</ds:datastoreItem>
+</file>
+
+<file path=customXml/itemProps3.xml><?xml version="1.0" encoding="utf-8"?>
+<ds:datastoreItem xmlns:ds="http://schemas.openxmlformats.org/officeDocument/2006/customXml" ds:itemID="{26259216-AD86-464A-AEAD-95B1F9E17392}">
+  <ds:schemaRefs>
+    <ds:schemaRef ds:uri="http://schemas.microsoft.com/office/2006/metadata/properties"/>
+    <ds:schemaRef ds:uri="http://schemas.microsoft.com/office/infopath/2007/PartnerControls"/>
+    <ds:schemaRef ds:uri="cb45339b-ced9-4d0d-8f64-77573914d53b"/>
+    <ds:schemaRef ds:uri="43a3ca16-9c26-4813-b83f-4aec9927b43f"/>
+  </ds:schemaRefs>
+</ds:datastoreItem>
+</file>
+
+<file path=customXml/itemProps4.xml><?xml version="1.0" encoding="utf-8"?>
+<ds:datastoreItem xmlns:ds="http://schemas.openxmlformats.org/officeDocument/2006/customXml" ds:itemID="{D00A4A46-BDBD-48AC-87B9-2BA42D9CC06F}">
+  <ds:schemaRefs>
+    <ds:schemaRef ds:uri="http://schemas.microsoft.com/sharepoint/v3/contenttype/forms"/>
+  </ds:schemaRefs>
+</ds:datastoreItem>
 </file>
</xml_diff>